<commit_message>
template dokumentasi dan link dalam contactus1
</commit_message>
<xml_diff>
--- a/Template Dokumentasi Webpro.docx
+++ b/Template Dokumentasi Webpro.docx
@@ -103,8 +103,8 @@
         </w:rPr>
       </w:pPr>
       <w:r>
-        <w:object w:dxaOrig="4292" w:dyaOrig="5244">
-          <v:rect xmlns:o="urn:schemas-microsoft-com:office:office" xmlns:v="urn:schemas-microsoft-com:vml" id="rectole0000000000" style="width:214.600000pt;height:262.200000pt" o:preferrelative="t" o:ole="">
+        <w:object w:dxaOrig="4353" w:dyaOrig="5304">
+          <v:rect xmlns:o="urn:schemas-microsoft-com:office:office" xmlns:v="urn:schemas-microsoft-com:vml" id="rectole0000000000" style="width:217.650000pt;height:265.200000pt" o:preferrelative="t" o:ole="">
             <o:lock v:ext="edit"/>
             <v:imagedata xmlns:r="http://schemas.openxmlformats.org/officeDocument/2006/relationships" r:id="docRId1" o:title=""/>
           </v:rect>
@@ -1497,8 +1497,8 @@
         </w:rPr>
       </w:pPr>
       <w:r>
-        <w:object w:dxaOrig="6742" w:dyaOrig="2834">
-          <v:rect xmlns:o="urn:schemas-microsoft-com:office:office" xmlns:v="urn:schemas-microsoft-com:vml" id="rectole0000000001" style="width:337.100000pt;height:141.700000pt" o:preferrelative="t" o:ole="">
+        <w:object w:dxaOrig="6823" w:dyaOrig="2874">
+          <v:rect xmlns:o="urn:schemas-microsoft-com:office:office" xmlns:v="urn:schemas-microsoft-com:vml" id="rectole0000000001" style="width:341.150000pt;height:143.700000pt" o:preferrelative="t" o:ole="">
             <o:lock v:ext="edit"/>
             <v:imagedata xmlns:r="http://schemas.openxmlformats.org/officeDocument/2006/relationships" r:id="docRId3" o:title=""/>
           </v:rect>
@@ -1582,6 +1582,366 @@
         </w:rPr>
         <w:t xml:space="preserve">nya.</w:t>
       </w:r>
+    </w:p>
+    <w:p>
+      <w:pPr>
+        <w:spacing w:before="0" w:after="160" w:line="240"/>
+        <w:ind w:right="0" w:left="0" w:firstLine="0"/>
+        <w:jc w:val="left"/>
+        <w:rPr>
+          <w:rFonts w:ascii="Calibri" w:hAnsi="Calibri" w:cs="Calibri" w:eastAsia="Calibri"/>
+          <w:color w:val="auto"/>
+          <w:spacing w:val="0"/>
+          <w:position w:val="0"/>
+          <w:sz w:val="22"/>
+          <w:shd w:fill="auto" w:val="clear"/>
+        </w:rPr>
+      </w:pPr>
+      <w:r>
+        <w:object w:dxaOrig="8640" w:dyaOrig="3569">
+          <v:rect xmlns:o="urn:schemas-microsoft-com:office:office" xmlns:v="urn:schemas-microsoft-com:vml" id="rectole0000000002" style="width:432.000000pt;height:178.450000pt" o:preferrelative="t" o:ole="">
+            <o:lock v:ext="edit"/>
+            <v:imagedata xmlns:r="http://schemas.openxmlformats.org/officeDocument/2006/relationships" r:id="docRId5" o:title=""/>
+          </v:rect>
+          <o:OLEObject xmlns:r="http://schemas.openxmlformats.org/officeDocument/2006/relationships" xmlns:o="urn:schemas-microsoft-com:office:office" Type="Embed" ProgID="StaticDib" DrawAspect="Content" ObjectID="0000000002" ShapeID="rectole0000000002" r:id="docRId4"/>
+        </w:object>
+      </w:r>
+    </w:p>
+    <w:p>
+      <w:pPr>
+        <w:spacing w:before="0" w:after="160" w:line="259"/>
+        <w:ind w:right="0" w:left="0" w:firstLine="0"/>
+        <w:jc w:val="left"/>
+        <w:rPr>
+          <w:rFonts w:ascii="Calibri" w:hAnsi="Calibri" w:cs="Calibri" w:eastAsia="Calibri"/>
+          <w:color w:val="auto"/>
+          <w:spacing w:val="0"/>
+          <w:position w:val="0"/>
+          <w:sz w:val="22"/>
+          <w:shd w:fill="auto" w:val="clear"/>
+        </w:rPr>
+      </w:pPr>
+      <w:r>
+        <w:rPr>
+          <w:rFonts w:ascii="Calibri" w:hAnsi="Calibri" w:cs="Calibri" w:eastAsia="Calibri"/>
+          <w:color w:val="auto"/>
+          <w:spacing w:val="0"/>
+          <w:position w:val="0"/>
+          <w:sz w:val="22"/>
+          <w:shd w:fill="auto" w:val="clear"/>
+        </w:rPr>
+        <w:t xml:space="preserve">Gambar 1.1 merupakan kode program untuk menampilkan footer pada halaman web yang merumapakan menu navigasi dari web kami.</w:t>
+      </w:r>
+    </w:p>
+    <w:p>
+      <w:pPr>
+        <w:spacing w:before="0" w:after="160" w:line="240"/>
+        <w:ind w:right="0" w:left="0" w:firstLine="0"/>
+        <w:jc w:val="left"/>
+        <w:rPr>
+          <w:rFonts w:ascii="Calibri" w:hAnsi="Calibri" w:cs="Calibri" w:eastAsia="Calibri"/>
+          <w:color w:val="auto"/>
+          <w:spacing w:val="0"/>
+          <w:position w:val="0"/>
+          <w:sz w:val="22"/>
+          <w:shd w:fill="auto" w:val="clear"/>
+        </w:rPr>
+      </w:pPr>
+      <w:r>
+        <w:object w:dxaOrig="8640" w:dyaOrig="3495">
+          <v:rect xmlns:o="urn:schemas-microsoft-com:office:office" xmlns:v="urn:schemas-microsoft-com:vml" id="rectole0000000003" style="width:432.000000pt;height:174.750000pt" o:preferrelative="t" o:ole="">
+            <o:lock v:ext="edit"/>
+            <v:imagedata xmlns:r="http://schemas.openxmlformats.org/officeDocument/2006/relationships" r:id="docRId7" o:title=""/>
+          </v:rect>
+          <o:OLEObject xmlns:r="http://schemas.openxmlformats.org/officeDocument/2006/relationships" xmlns:o="urn:schemas-microsoft-com:office:office" Type="Embed" ProgID="StaticDib" DrawAspect="Content" ObjectID="0000000003" ShapeID="rectole0000000003" r:id="docRId6"/>
+        </w:object>
+      </w:r>
+    </w:p>
+    <w:p>
+      <w:pPr>
+        <w:spacing w:before="0" w:after="160" w:line="240"/>
+        <w:ind w:right="0" w:left="0" w:firstLine="0"/>
+        <w:jc w:val="left"/>
+        <w:rPr>
+          <w:rFonts w:ascii="Calibri" w:hAnsi="Calibri" w:cs="Calibri" w:eastAsia="Calibri"/>
+          <w:color w:val="auto"/>
+          <w:spacing w:val="0"/>
+          <w:position w:val="0"/>
+          <w:sz w:val="22"/>
+          <w:shd w:fill="auto" w:val="clear"/>
+        </w:rPr>
+      </w:pPr>
+      <w:r>
+        <w:rPr>
+          <w:rFonts w:ascii="Calibri" w:hAnsi="Calibri" w:cs="Calibri" w:eastAsia="Calibri"/>
+          <w:color w:val="auto"/>
+          <w:spacing w:val="0"/>
+          <w:position w:val="0"/>
+          <w:sz w:val="22"/>
+          <w:shd w:fill="auto" w:val="clear"/>
+        </w:rPr>
+        <w:t xml:space="preserve">Gambar 1.2 merupakan kode program untuk menampilkan isi konten yaitu berupa gambar dan penjelasan profil perusahaan.</w:t>
+      </w:r>
+    </w:p>
+    <w:p>
+      <w:pPr>
+        <w:spacing w:before="0" w:after="160" w:line="240"/>
+        <w:ind w:right="0" w:left="0" w:firstLine="0"/>
+        <w:jc w:val="left"/>
+        <w:rPr>
+          <w:rFonts w:ascii="Calibri" w:hAnsi="Calibri" w:cs="Calibri" w:eastAsia="Calibri"/>
+          <w:color w:val="auto"/>
+          <w:spacing w:val="0"/>
+          <w:position w:val="0"/>
+          <w:sz w:val="22"/>
+          <w:shd w:fill="auto" w:val="clear"/>
+        </w:rPr>
+      </w:pPr>
+      <w:r>
+        <w:object w:dxaOrig="8640" w:dyaOrig="7395">
+          <v:rect xmlns:o="urn:schemas-microsoft-com:office:office" xmlns:v="urn:schemas-microsoft-com:vml" id="rectole0000000004" style="width:432.000000pt;height:369.750000pt" o:preferrelative="t" o:ole="">
+            <o:lock v:ext="edit"/>
+            <v:imagedata xmlns:r="http://schemas.openxmlformats.org/officeDocument/2006/relationships" r:id="docRId9" o:title=""/>
+          </v:rect>
+          <o:OLEObject xmlns:r="http://schemas.openxmlformats.org/officeDocument/2006/relationships" xmlns:o="urn:schemas-microsoft-com:office:office" Type="Embed" ProgID="StaticDib" DrawAspect="Content" ObjectID="0000000004" ShapeID="rectole0000000004" r:id="docRId8"/>
+        </w:object>
+      </w:r>
+    </w:p>
+    <w:p>
+      <w:pPr>
+        <w:spacing w:before="0" w:after="160" w:line="240"/>
+        <w:ind w:right="0" w:left="0" w:firstLine="0"/>
+        <w:jc w:val="left"/>
+        <w:rPr>
+          <w:rFonts w:ascii="Calibri" w:hAnsi="Calibri" w:cs="Calibri" w:eastAsia="Calibri"/>
+          <w:color w:val="auto"/>
+          <w:spacing w:val="0"/>
+          <w:position w:val="0"/>
+          <w:sz w:val="22"/>
+          <w:shd w:fill="auto" w:val="clear"/>
+        </w:rPr>
+      </w:pPr>
+      <w:r>
+        <w:rPr>
+          <w:rFonts w:ascii="Calibri" w:hAnsi="Calibri" w:cs="Calibri" w:eastAsia="Calibri"/>
+          <w:color w:val="auto"/>
+          <w:spacing w:val="0"/>
+          <w:position w:val="0"/>
+          <w:sz w:val="22"/>
+          <w:shd w:fill="auto" w:val="clear"/>
+        </w:rPr>
+        <w:t xml:space="preserve">gambar 1.3 merupakan kode program untuk menampilkan footer yang berisikan tentang informasi yang dapat membantu menjawab pertanyaan-pertanyaan yang sering ditanyakan oleh user perihal aplikasi kami.</w:t>
+      </w:r>
+    </w:p>
+    <w:p>
+      <w:pPr>
+        <w:spacing w:before="0" w:after="160" w:line="240"/>
+        <w:ind w:right="0" w:left="0" w:firstLine="0"/>
+        <w:jc w:val="left"/>
+        <w:rPr>
+          <w:rFonts w:ascii="Calibri" w:hAnsi="Calibri" w:cs="Calibri" w:eastAsia="Calibri"/>
+          <w:color w:val="auto"/>
+          <w:spacing w:val="0"/>
+          <w:position w:val="0"/>
+          <w:sz w:val="22"/>
+          <w:shd w:fill="auto" w:val="clear"/>
+        </w:rPr>
+      </w:pPr>
+      <w:r>
+        <w:object w:dxaOrig="8640" w:dyaOrig="6409">
+          <v:rect xmlns:o="urn:schemas-microsoft-com:office:office" xmlns:v="urn:schemas-microsoft-com:vml" id="rectole0000000005" style="width:432.000000pt;height:320.450000pt" o:preferrelative="t" o:ole="">
+            <o:lock v:ext="edit"/>
+            <v:imagedata xmlns:r="http://schemas.openxmlformats.org/officeDocument/2006/relationships" r:id="docRId11" o:title=""/>
+          </v:rect>
+          <o:OLEObject xmlns:r="http://schemas.openxmlformats.org/officeDocument/2006/relationships" xmlns:o="urn:schemas-microsoft-com:office:office" Type="Embed" ProgID="StaticDib" DrawAspect="Content" ObjectID="0000000005" ShapeID="rectole0000000005" r:id="docRId10"/>
+        </w:object>
+      </w:r>
+    </w:p>
+    <w:p>
+      <w:pPr>
+        <w:spacing w:before="0" w:after="160" w:line="240"/>
+        <w:ind w:right="0" w:left="0" w:firstLine="0"/>
+        <w:jc w:val="left"/>
+        <w:rPr>
+          <w:rFonts w:ascii="Calibri" w:hAnsi="Calibri" w:cs="Calibri" w:eastAsia="Calibri"/>
+          <w:color w:val="auto"/>
+          <w:spacing w:val="0"/>
+          <w:position w:val="0"/>
+          <w:sz w:val="22"/>
+          <w:shd w:fill="auto" w:val="clear"/>
+        </w:rPr>
+      </w:pPr>
+      <w:r>
+        <w:rPr>
+          <w:rFonts w:ascii="Calibri" w:hAnsi="Calibri" w:cs="Calibri" w:eastAsia="Calibri"/>
+          <w:color w:val="auto"/>
+          <w:spacing w:val="0"/>
+          <w:position w:val="0"/>
+          <w:sz w:val="22"/>
+          <w:shd w:fill="auto" w:val="clear"/>
+        </w:rPr>
+        <w:t xml:space="preserve">gambar 2.1 merupakan kode program untuk membuat dropdown-toggle sign-up yang nantinya akan meminta inputan username,email,password lalu pengecekan checkbox saya bersedia menerima persyaratan dan pengklik-an tombol submit.</w:t>
+      </w:r>
+    </w:p>
+    <w:p>
+      <w:pPr>
+        <w:spacing w:before="0" w:after="160" w:line="240"/>
+        <w:ind w:right="0" w:left="0" w:firstLine="0"/>
+        <w:jc w:val="left"/>
+        <w:rPr>
+          <w:rFonts w:ascii="Calibri" w:hAnsi="Calibri" w:cs="Calibri" w:eastAsia="Calibri"/>
+          <w:color w:val="auto"/>
+          <w:spacing w:val="0"/>
+          <w:position w:val="0"/>
+          <w:sz w:val="22"/>
+          <w:shd w:fill="auto" w:val="clear"/>
+        </w:rPr>
+      </w:pPr>
+      <w:r>
+        <w:object w:dxaOrig="9422" w:dyaOrig="5740">
+          <v:rect xmlns:o="urn:schemas-microsoft-com:office:office" xmlns:v="urn:schemas-microsoft-com:vml" id="rectole0000000006" style="width:471.100000pt;height:287.000000pt" o:preferrelative="t" o:ole="">
+            <o:lock v:ext="edit"/>
+            <v:imagedata xmlns:r="http://schemas.openxmlformats.org/officeDocument/2006/relationships" r:id="docRId13" o:title=""/>
+          </v:rect>
+          <o:OLEObject xmlns:r="http://schemas.openxmlformats.org/officeDocument/2006/relationships" xmlns:o="urn:schemas-microsoft-com:office:office" Type="Embed" ProgID="StaticDib" DrawAspect="Content" ObjectID="0000000006" ShapeID="rectole0000000006" r:id="docRId12"/>
+        </w:object>
+      </w:r>
+    </w:p>
+    <w:p>
+      <w:pPr>
+        <w:spacing w:before="0" w:after="160" w:line="240"/>
+        <w:ind w:right="0" w:left="0" w:firstLine="0"/>
+        <w:jc w:val="left"/>
+        <w:rPr>
+          <w:rFonts w:ascii="Calibri" w:hAnsi="Calibri" w:cs="Calibri" w:eastAsia="Calibri"/>
+          <w:color w:val="auto"/>
+          <w:spacing w:val="0"/>
+          <w:position w:val="0"/>
+          <w:sz w:val="22"/>
+          <w:shd w:fill="auto" w:val="clear"/>
+        </w:rPr>
+      </w:pPr>
+      <w:r>
+        <w:rPr>
+          <w:rFonts w:ascii="Calibri" w:hAnsi="Calibri" w:cs="Calibri" w:eastAsia="Calibri"/>
+          <w:color w:val="auto"/>
+          <w:spacing w:val="0"/>
+          <w:position w:val="0"/>
+          <w:sz w:val="22"/>
+          <w:shd w:fill="auto" w:val="clear"/>
+        </w:rPr>
+        <w:t xml:space="preserve">gambar 2.2 merupakan kode program untuk membuat dropdown toggle sign-in yang nantinya akan meminta inputan Username,password dan pengklik-an tombol Sign-in.</w:t>
+      </w:r>
+    </w:p>
+    <w:p>
+      <w:pPr>
+        <w:spacing w:before="0" w:after="160" w:line="240"/>
+        <w:ind w:right="0" w:left="0" w:firstLine="0"/>
+        <w:jc w:val="left"/>
+        <w:rPr>
+          <w:rFonts w:ascii="Calibri" w:hAnsi="Calibri" w:cs="Calibri" w:eastAsia="Calibri"/>
+          <w:color w:val="auto"/>
+          <w:spacing w:val="0"/>
+          <w:position w:val="0"/>
+          <w:sz w:val="22"/>
+          <w:shd w:fill="auto" w:val="clear"/>
+        </w:rPr>
+      </w:pPr>
+      <w:r>
+        <w:object w:dxaOrig="8640" w:dyaOrig="4305">
+          <v:rect xmlns:o="urn:schemas-microsoft-com:office:office" xmlns:v="urn:schemas-microsoft-com:vml" id="rectole0000000007" style="width:432.000000pt;height:215.250000pt" o:preferrelative="t" o:ole="">
+            <o:lock v:ext="edit"/>
+            <v:imagedata xmlns:r="http://schemas.openxmlformats.org/officeDocument/2006/relationships" r:id="docRId15" o:title=""/>
+          </v:rect>
+          <o:OLEObject xmlns:r="http://schemas.openxmlformats.org/officeDocument/2006/relationships" xmlns:o="urn:schemas-microsoft-com:office:office" Type="Embed" ProgID="StaticDib" DrawAspect="Content" ObjectID="0000000007" ShapeID="rectole0000000007" r:id="docRId14"/>
+        </w:object>
+      </w:r>
+    </w:p>
+    <w:p>
+      <w:pPr>
+        <w:spacing w:before="0" w:after="160" w:line="240"/>
+        <w:ind w:right="0" w:left="0" w:firstLine="0"/>
+        <w:jc w:val="left"/>
+        <w:rPr>
+          <w:rFonts w:ascii="Calibri" w:hAnsi="Calibri" w:cs="Calibri" w:eastAsia="Calibri"/>
+          <w:color w:val="auto"/>
+          <w:spacing w:val="0"/>
+          <w:position w:val="0"/>
+          <w:sz w:val="22"/>
+          <w:shd w:fill="auto" w:val="clear"/>
+        </w:rPr>
+      </w:pPr>
+      <w:r>
+        <w:rPr>
+          <w:rFonts w:ascii="Calibri" w:hAnsi="Calibri" w:cs="Calibri" w:eastAsia="Calibri"/>
+          <w:color w:val="auto"/>
+          <w:spacing w:val="0"/>
+          <w:position w:val="0"/>
+          <w:sz w:val="22"/>
+          <w:shd w:fill="auto" w:val="clear"/>
+        </w:rPr>
+        <w:t xml:space="preserve">gambar 2.3 merupakan kode program untuk menampilkan konten berupa nama anggota kelompok dan copyright.</w:t>
+      </w:r>
+    </w:p>
+    <w:p>
+      <w:pPr>
+        <w:spacing w:before="0" w:after="160" w:line="240"/>
+        <w:ind w:right="0" w:left="0" w:firstLine="0"/>
+        <w:jc w:val="left"/>
+        <w:rPr>
+          <w:rFonts w:ascii="Calibri" w:hAnsi="Calibri" w:cs="Calibri" w:eastAsia="Calibri"/>
+          <w:color w:val="auto"/>
+          <w:spacing w:val="0"/>
+          <w:position w:val="0"/>
+          <w:sz w:val="22"/>
+          <w:shd w:fill="auto" w:val="clear"/>
+        </w:rPr>
+      </w:pPr>
+    </w:p>
+    <w:p>
+      <w:pPr>
+        <w:spacing w:before="0" w:after="160" w:line="240"/>
+        <w:ind w:right="0" w:left="0" w:firstLine="0"/>
+        <w:jc w:val="left"/>
+        <w:rPr>
+          <w:rFonts w:ascii="Calibri" w:hAnsi="Calibri" w:cs="Calibri" w:eastAsia="Calibri"/>
+          <w:color w:val="auto"/>
+          <w:spacing w:val="0"/>
+          <w:position w:val="0"/>
+          <w:sz w:val="22"/>
+          <w:shd w:fill="auto" w:val="clear"/>
+        </w:rPr>
+      </w:pPr>
+    </w:p>
+    <w:p>
+      <w:pPr>
+        <w:spacing w:before="0" w:after="160" w:line="240"/>
+        <w:ind w:right="0" w:left="0" w:firstLine="0"/>
+        <w:jc w:val="left"/>
+        <w:rPr>
+          <w:rFonts w:ascii="Calibri" w:hAnsi="Calibri" w:cs="Calibri" w:eastAsia="Calibri"/>
+          <w:color w:val="auto"/>
+          <w:spacing w:val="0"/>
+          <w:position w:val="0"/>
+          <w:sz w:val="22"/>
+          <w:shd w:fill="auto" w:val="clear"/>
+        </w:rPr>
+      </w:pPr>
+    </w:p>
+    <w:p>
+      <w:pPr>
+        <w:spacing w:before="0" w:after="160" w:line="259"/>
+        <w:ind w:right="0" w:left="0" w:firstLine="0"/>
+        <w:jc w:val="left"/>
+        <w:rPr>
+          <w:rFonts w:ascii="Calibri" w:hAnsi="Calibri" w:cs="Calibri" w:eastAsia="Calibri"/>
+          <w:color w:val="auto"/>
+          <w:spacing w:val="0"/>
+          <w:position w:val="0"/>
+          <w:sz w:val="22"/>
+          <w:shd w:fill="auto" w:val="clear"/>
+        </w:rPr>
+      </w:pPr>
     </w:p>
     <w:p>
       <w:pPr>

</xml_diff>